<commit_message>
Added Jest to package.json
</commit_message>
<xml_diff>
--- a/Coding Conventions and Standards.docx
+++ b/Coding Conventions and Standards.docx
@@ -151,7 +151,13 @@
           <w:p/>
           <w:p>
             <w:r>
-              <w:t>Constructors and Classes will be in Upper CamelCase</w:t>
+              <w:t>Constructors and Classes will</w:t>
+            </w:r>
+            <w:r>
+              <w:t xml:space="preserve"> however</w:t>
+            </w:r>
+            <w:r>
+              <w:t xml:space="preserve"> be in Upper CamelCase</w:t>
             </w:r>
             <w:r>
               <w:t>.</w:t>
@@ -214,28 +220,7 @@
           </w:tcPr>
           <w:p>
             <w:r>
-              <w:t xml:space="preserve">As </w:t>
-            </w:r>
-            <w:r>
-              <w:t>stated above</w:t>
-            </w:r>
-            <w:r>
-              <w:t xml:space="preserve"> </w:t>
-            </w:r>
-            <w:r>
-              <w:t>all variables will be in</w:t>
-            </w:r>
-            <w:r>
-              <w:t xml:space="preserve"> lower camelCase but the name itself should also be relevant to </w:t>
-            </w:r>
-            <w:r>
-              <w:t>what the variable is for or its</w:t>
-            </w:r>
-            <w:r>
-              <w:t xml:space="preserve"> actual purpose. </w:t>
-            </w:r>
-            <w:r>
-              <w:t>Giving each other knowledge on its purpose</w:t>
+              <w:t>As stated above all variables will be in lower camelCase but the name itself should also be relevant to what the variable is for or its actual purpose. Giving each other knowledge on its purpose</w:t>
             </w:r>
           </w:p>
         </w:tc>
@@ -270,10 +255,7 @@
               <w:t xml:space="preserve">We will be following the JavaScript Standard Style guide </w:t>
             </w:r>
             <w:r>
-              <w:t xml:space="preserve">for all JavaScript code for our node.js back-end and vue.js front-end code </w:t>
-            </w:r>
-            <w:r>
-              <w:t>outlined here</w:t>
+              <w:t>for all JavaScript code for our node.js back-end and vue.js front-end code outlined here</w:t>
             </w:r>
           </w:p>
           <w:p>
@@ -610,13 +592,7 @@
               <w:t>An Indentation of 2 spaces will be used</w:t>
             </w:r>
             <w:r>
-              <w:t xml:space="preserve">. As it is the part of the </w:t>
-            </w:r>
-            <w:r>
-              <w:t>JavaScript Standard Style guide</w:t>
-            </w:r>
-            <w:r>
-              <w:t xml:space="preserve"> rules we are following.</w:t>
+              <w:t>. As it is the part of the JavaScript Standard Style guide rules we are following.</w:t>
             </w:r>
           </w:p>
         </w:tc>
@@ -648,7 +624,13 @@
           </w:tcPr>
           <w:p>
             <w:r>
-              <w:t>Use only single quotation marks for example (‘Hello World’) in the JavaScript code as it can cause errors</w:t>
+              <w:t>Use only single quotation marks for example (‘Hello World’) in the JavaScript code as it can cause</w:t>
+            </w:r>
+            <w:r>
+              <w:t xml:space="preserve"> escape</w:t>
+            </w:r>
+            <w:r>
+              <w:t xml:space="preserve"> errors</w:t>
             </w:r>
             <w:r>
               <w:t xml:space="preserve"> if you use double quotations in JavaScript code</w:t>
@@ -736,7 +718,13 @@
               <w:t>Each function and method should only preform one task.</w:t>
             </w:r>
             <w:r>
-              <w:t xml:space="preserve"> This will allow us to easily test separate </w:t>
+              <w:t xml:space="preserve"> This will allow us to easily test </w:t>
+            </w:r>
+            <w:r>
+              <w:t>separate</w:t>
+            </w:r>
+            <w:r>
+              <w:t xml:space="preserve"> </w:t>
             </w:r>
             <w:r>
               <w:t xml:space="preserve">functions in </w:t>
@@ -773,10 +761,7 @@
           </w:tcPr>
           <w:p>
             <w:r>
-              <w:t xml:space="preserve">Functions and method </w:t>
-            </w:r>
-            <w:r>
-              <w:t>naming</w:t>
+              <w:t>Functions and method naming</w:t>
             </w:r>
           </w:p>
         </w:tc>
@@ -789,6 +774,30 @@
               <w:t>As defined earlier they will be in lower camelCase but the name itself should also be relevant to the function or methods actual purpose. So that we all have an idea of what it will do.</w:t>
             </w:r>
           </w:p>
+        </w:tc>
+      </w:tr>
+      <w:tr>
+        <w:tc>
+          <w:tcPr>
+            <w:tcW w:w="1413" w:type="dxa"/>
+          </w:tcPr>
+          <w:p>
+            <w:r>
+              <w:t>14</w:t>
+            </w:r>
+          </w:p>
+        </w:tc>
+        <w:tc>
+          <w:tcPr>
+            <w:tcW w:w="1701" w:type="dxa"/>
+          </w:tcPr>
+          <w:p/>
+        </w:tc>
+        <w:tc>
+          <w:tcPr>
+            <w:tcW w:w="5902" w:type="dxa"/>
+          </w:tcPr>
+          <w:p/>
         </w:tc>
       </w:tr>
     </w:tbl>

</xml_diff>

<commit_message>
Updated tests and components
</commit_message>
<xml_diff>
--- a/Coding Conventions and Standards.docx
+++ b/Coding Conventions and Standards.docx
@@ -169,21 +169,8 @@
           <w:p/>
           <w:p>
             <w:r>
-              <w:t xml:space="preserve">Vue.js component file names should be named in Upper CamelCase for example </w:t>
-            </w:r>
-            <w:proofErr w:type="spellStart"/>
-            <w:r>
-              <w:t>App.vue</w:t>
-            </w:r>
-            <w:proofErr w:type="spellEnd"/>
-            <w:r>
-              <w:t xml:space="preserve"> or </w:t>
-            </w:r>
-            <w:proofErr w:type="spellStart"/>
-            <w:r>
-              <w:t>UserLogin.vue</w:t>
-            </w:r>
-            <w:proofErr w:type="spellEnd"/>
+              <w:t>Vue.js component file names should be named in Upper CamelCase for example App.vue or UserLogin.vue</w:t>
+            </w:r>
           </w:p>
           <w:p/>
           <w:p>
@@ -334,68 +321,20 @@
               <w:t>erver folder</w:t>
             </w:r>
             <w:r>
-              <w:t xml:space="preserve"> we will have a file called index.js which handles the requests made to the backend it will call functions from the </w:t>
-            </w:r>
-            <w:proofErr w:type="spellStart"/>
-            <w:r>
-              <w:t>src</w:t>
-            </w:r>
-            <w:proofErr w:type="spellEnd"/>
-            <w:r>
-              <w:t xml:space="preserve"> folder within the server folder such as a hashing function.</w:t>
+              <w:t xml:space="preserve"> we will have a file called index.js which handles the requests made to the backend it will call functions from the src folder within the server folder such as a hashing function.</w:t>
             </w:r>
           </w:p>
           <w:p/>
           <w:p>
             <w:r>
-              <w:t xml:space="preserve">In the client folder we will also have a </w:t>
-            </w:r>
-            <w:proofErr w:type="spellStart"/>
-            <w:r>
-              <w:t>src</w:t>
-            </w:r>
-            <w:proofErr w:type="spellEnd"/>
-            <w:r>
-              <w:t xml:space="preserve"> folder which will have the files main.js and </w:t>
-            </w:r>
-            <w:proofErr w:type="spellStart"/>
-            <w:r>
-              <w:t>App.vue</w:t>
-            </w:r>
-            <w:proofErr w:type="spellEnd"/>
-            <w:r>
-              <w:t xml:space="preserve"> responsible for initialising the frontend. The file main.js will call the </w:t>
-            </w:r>
-            <w:r>
-              <w:t xml:space="preserve">router function in the router folder within </w:t>
-            </w:r>
-            <w:proofErr w:type="spellStart"/>
-            <w:r>
-              <w:t>src</w:t>
-            </w:r>
-            <w:proofErr w:type="spellEnd"/>
-            <w:r>
-              <w:t xml:space="preserve">. This router function will be responsible for routing the user to the different page components for example /login to the </w:t>
-            </w:r>
-            <w:proofErr w:type="spellStart"/>
-            <w:r>
-              <w:t>Login.vue</w:t>
-            </w:r>
-            <w:proofErr w:type="spellEnd"/>
-            <w:r>
-              <w:t xml:space="preserve"> component. These </w:t>
+              <w:t xml:space="preserve">In the client folder we will also have a src folder which will have the files main.js and App.vue responsible for initialising the frontend. The file main.js will call the </w:t>
+            </w:r>
+            <w:r>
+              <w:t xml:space="preserve">router function in the router folder within src. This router function will be responsible for routing the user to the different page components for example /login to the Login.vue component. These </w:t>
             </w:r>
             <w:r>
               <w:lastRenderedPageBreak/>
-              <w:t xml:space="preserve">components will be within the component folder in the </w:t>
-            </w:r>
-            <w:proofErr w:type="spellStart"/>
-            <w:r>
-              <w:t>src</w:t>
-            </w:r>
-            <w:proofErr w:type="spellEnd"/>
-            <w:r>
-              <w:t xml:space="preserve"> folder.</w:t>
+              <w:t>components will be within the component folder in the src folder.</w:t>
             </w:r>
           </w:p>
         </w:tc>
@@ -517,15 +456,7 @@
           </w:tcPr>
           <w:p>
             <w:r>
-              <w:t xml:space="preserve">Spaces should be present before and after operators such as var </w:t>
-            </w:r>
-            <w:proofErr w:type="spellStart"/>
-            <w:r>
-              <w:t>num</w:t>
-            </w:r>
-            <w:proofErr w:type="spellEnd"/>
-            <w:r>
-              <w:t xml:space="preserve"> = 10 + 10</w:t>
+              <w:t>Spaces should be present before and after operators such as var num = 10 + 10</w:t>
             </w:r>
           </w:p>
         </w:tc>
@@ -791,13 +722,86 @@
           <w:tcPr>
             <w:tcW w:w="1701" w:type="dxa"/>
           </w:tcPr>
+          <w:p>
+            <w:r>
+              <w:t>Importing functions and methods</w:t>
+            </w:r>
+          </w:p>
+        </w:tc>
+        <w:tc>
+          <w:tcPr>
+            <w:tcW w:w="5902" w:type="dxa"/>
+          </w:tcPr>
+          <w:p>
+            <w:r>
+              <w:t>We will be importing differently in the server side to the client side due to</w:t>
+            </w:r>
+          </w:p>
           <w:p/>
+          <w:p>
+            <w:r>
+              <w:t>Client side</w:t>
+            </w:r>
+            <w:r>
+              <w:t xml:space="preserve"> written in vue.js</w:t>
+            </w:r>
+            <w:r>
+              <w:t xml:space="preserve"> will follow the import x from y</w:t>
+            </w:r>
+            <w:r>
+              <w:t xml:space="preserve"> (tree shaking)</w:t>
+            </w:r>
+          </w:p>
+          <w:p/>
+          <w:p>
+            <w:r>
+              <w:t>Server Side</w:t>
+            </w:r>
+            <w:r>
+              <w:t xml:space="preserve"> written in node.js</w:t>
+            </w:r>
+            <w:r>
+              <w:t xml:space="preserve"> will follow</w:t>
+            </w:r>
+            <w:r>
+              <w:t xml:space="preserve"> the require format for importing</w:t>
+            </w:r>
+            <w:r>
+              <w:t xml:space="preserve"> const x  = require(y)</w:t>
+            </w:r>
+          </w:p>
+        </w:tc>
+      </w:tr>
+      <w:tr>
+        <w:tc>
+          <w:tcPr>
+            <w:tcW w:w="1413" w:type="dxa"/>
+          </w:tcPr>
+          <w:p>
+            <w:r>
+              <w:t>15</w:t>
+            </w:r>
+          </w:p>
+        </w:tc>
+        <w:tc>
+          <w:tcPr>
+            <w:tcW w:w="1701" w:type="dxa"/>
+          </w:tcPr>
+          <w:p>
+            <w:r>
+              <w:t>No Semicolons to end lines</w:t>
+            </w:r>
+          </w:p>
         </w:tc>
         <w:tc>
           <w:tcPr>
             <w:tcW w:w="5902" w:type="dxa"/>
           </w:tcPr>
-          <w:p/>
+          <w:p>
+            <w:r>
+              <w:t>JavaScript can use semi colons to end lines but they are not required as JavaScript uses Automatic Semicolon Insertion. Meaning we are not required to use them. On top of this the styling guide we are following JavaScript Standard Style is against their use and the vue.js docs also don’t use them to terminate statements.</w:t>
+            </w:r>
+          </w:p>
         </w:tc>
       </w:tr>
     </w:tbl>

</xml_diff>

<commit_message>
Affinity Tests and various back-end changes main being removal of unnecessary mongo id as its auto generated
</commit_message>
<xml_diff>
--- a/Coding Conventions and Standards.docx
+++ b/Coding Conventions and Standards.docx
@@ -189,6 +189,9 @@
             <w:r>
               <w:t>Regular JavaScript files and Node.js files should be named in lower CamelCase for example index.js</w:t>
             </w:r>
+            <w:r>
+              <w:t xml:space="preserve"> or retrieveQuestions.js</w:t>
+            </w:r>
           </w:p>
         </w:tc>
       </w:tr>
@@ -228,19 +231,9 @@
           </w:tcPr>
           <w:p>
             <w:r>
-              <w:t xml:space="preserve">Vue.js component file names should be named in </w:t>
-            </w:r>
-            <w:r>
-              <w:t>PascalCase</w:t>
-            </w:r>
-            <w:r>
-              <w:t xml:space="preserve"> for example App.vue or UserLogin.vue</w:t>
-            </w:r>
-            <w:r>
-              <w:t xml:space="preserve"> as defined by the Vue.js style guide.</w:t>
-            </w:r>
-          </w:p>
-          <w:p/>
+              <w:t>Vue.js component file names should be named in PascalCase for example App.vue or UserLogin.vue as defined by the Vue.js style guide.</w:t>
+            </w:r>
+          </w:p>
           <w:p>
             <w:r>
               <w:t>When importing Vue.js components, they should also follow PascalCase as defined by the Vue.js style guide.</w:t>
@@ -248,8 +241,10 @@
             <w:r>
               <w:t xml:space="preserve"> As defined here</w:t>
             </w:r>
-          </w:p>
-          <w:p/>
+            <w:r>
+              <w:t>:</w:t>
+            </w:r>
+          </w:p>
           <w:p>
             <w:r>
               <w:t>Vuejs.org. 2020. Style Guide — Vue.Js. [online] Available at: &lt;https://vuejs.org/v2/style-guide/&gt; [Accessed 10 December 2020].</w:t>
@@ -321,6 +316,9 @@
             <w:r>
               <w:t>for all JavaScript code for our node.js back-end and vue.js front-end code outlined here</w:t>
             </w:r>
+            <w:r>
+              <w:t>:</w:t>
+            </w:r>
           </w:p>
           <w:p>
             <w:r>
@@ -342,10 +340,18 @@
           <w:p/>
           <w:p>
             <w:r>
-              <w:t>As well as this we will follow additional front-end Style guide for Vue.js componenets defined here</w:t>
-            </w:r>
-          </w:p>
-          <w:p/>
+              <w:t xml:space="preserve">As well as this we will follow additional front-end Style guide for Vue.js </w:t>
+            </w:r>
+            <w:r>
+              <w:t>components</w:t>
+            </w:r>
+            <w:r>
+              <w:t xml:space="preserve"> defined here</w:t>
+            </w:r>
+            <w:r>
+              <w:t>:</w:t>
+            </w:r>
+          </w:p>
           <w:p>
             <w:r>
               <w:t>Vuejs.org. 2020. Style Guide — Vue.Js. [online] Available at: &lt;https://vuejs.org/v2/style-guide/&gt; [Accessed 10 December 2020].</w:t>
@@ -395,11 +401,7 @@
               <w:t xml:space="preserve">lient folder. </w:t>
             </w:r>
             <w:r>
-              <w:t xml:space="preserve">Both </w:t>
-            </w:r>
-            <w:r>
-              <w:lastRenderedPageBreak/>
-              <w:t>folders will have a node modules file with all the libraries needed to run the code within them.</w:t>
+              <w:t>Both folders will have a node modules file with all the libraries needed to run the code within them.</w:t>
             </w:r>
           </w:p>
           <w:p/>
@@ -458,6 +460,9 @@
             <w:r>
               <w:t>The format will be</w:t>
             </w:r>
+            <w:r>
+              <w:t xml:space="preserve"> as follows</w:t>
+            </w:r>
           </w:p>
           <w:p>
             <w:r>
@@ -513,7 +518,13 @@
           </w:tcPr>
           <w:p>
             <w:r>
-              <w:t>To improve readability of the code lines should be kept under 80 characters</w:t>
+              <w:t>To improve readability of the code</w:t>
+            </w:r>
+            <w:r>
+              <w:t xml:space="preserve"> the</w:t>
+            </w:r>
+            <w:r>
+              <w:t xml:space="preserve"> lines should be kept under 80 characters</w:t>
             </w:r>
           </w:p>
         </w:tc>
@@ -835,7 +846,6 @@
               <w:t xml:space="preserve"> the way the official docs for each framework deal with imports.</w:t>
             </w:r>
           </w:p>
-          <w:p/>
           <w:p>
             <w:r>
               <w:t>Client side</w:t>
@@ -938,6 +948,41 @@
             </w:r>
             <w:r>
               <w:t>.</w:t>
+            </w:r>
+            <w:r>
+              <w:t xml:space="preserve"> So we have decided not to use them.</w:t>
+            </w:r>
+          </w:p>
+        </w:tc>
+      </w:tr>
+      <w:tr>
+        <w:tc>
+          <w:tcPr>
+            <w:tcW w:w="1413" w:type="dxa"/>
+          </w:tcPr>
+          <w:p>
+            <w:r>
+              <w:t>17</w:t>
+            </w:r>
+          </w:p>
+        </w:tc>
+        <w:tc>
+          <w:tcPr>
+            <w:tcW w:w="1701" w:type="dxa"/>
+          </w:tcPr>
+          <w:p>
+            <w:r>
+              <w:t>No trailing white space to end lines</w:t>
+            </w:r>
+          </w:p>
+        </w:tc>
+        <w:tc>
+          <w:tcPr>
+            <w:tcW w:w="5902" w:type="dxa"/>
+          </w:tcPr>
+          <w:p>
+            <w:r>
+              <w:t>There should be no white space at the end of lines to avoid confusion.</w:t>
             </w:r>
           </w:p>
         </w:tc>

</xml_diff>

<commit_message>
Tests Updated and some integration ones
</commit_message>
<xml_diff>
--- a/Coding Conventions and Standards.docx
+++ b/Coding Conventions and Standards.docx
@@ -124,7 +124,13 @@
           <w:p/>
           <w:p>
             <w:r>
-              <w:t>Global variables are to be defined with the imported modules above all methods and functions</w:t>
+              <w:t>Global variables are to be defined with the imported modules</w:t>
+            </w:r>
+            <w:r>
+              <w:t xml:space="preserve"> in the back-end</w:t>
+            </w:r>
+            <w:r>
+              <w:t xml:space="preserve"> above all methods and functions</w:t>
             </w:r>
             <w:r>
               <w:t xml:space="preserve"> at the top of the file</w:t>
@@ -146,6 +152,12 @@
             </w:r>
             <w:r>
               <w:t>needed.</w:t>
+            </w:r>
+            <w:r>
+              <w:t xml:space="preserve"> In the front-end global variables will be defined within the data() function at the top of the script </w:t>
+            </w:r>
+            <w:r>
+              <w:t>part of the file.</w:t>
             </w:r>
           </w:p>
           <w:p/>
@@ -357,6 +369,21 @@
               <w:t>Vuejs.org. 2020. Style Guide — Vue.Js. [online] Available at: &lt;https://vuejs.org/v2/style-guide/&gt; [Accessed 10 December 2020].</w:t>
             </w:r>
           </w:p>
+          <w:p/>
+          <w:p>
+            <w:r>
+              <w:lastRenderedPageBreak/>
+              <w:t>The html in the front-end will also follow Vue.js style guide as well as a html style guide</w:t>
+            </w:r>
+            <w:r>
+              <w:t xml:space="preserve"> by Google defined here:</w:t>
+            </w:r>
+          </w:p>
+          <w:p>
+            <w:r>
+              <w:t>Google.github.io. 2020. Google HTML/CSS Style Guide. [online] Available at: &lt;https://google.github.io/styleguide/htmlcssguide.html&gt; [Accessed 10 December 2020].</w:t>
+            </w:r>
+          </w:p>
         </w:tc>
       </w:tr>
       <w:tr>
@@ -366,6 +393,7 @@
           </w:tcPr>
           <w:p>
             <w:r>
+              <w:lastRenderedPageBreak/>
               <w:t>5</w:t>
             </w:r>
           </w:p>
@@ -437,7 +465,6 @@
           </w:tcPr>
           <w:p>
             <w:r>
-              <w:lastRenderedPageBreak/>
               <w:t>6</w:t>
             </w:r>
           </w:p>
@@ -705,13 +732,31 @@
           </w:tcPr>
           <w:p>
             <w:r>
-              <w:t xml:space="preserve">Nested blocks </w:t>
-            </w:r>
-            <w:r>
-              <w:t>should start on a new line and the opening curly braces on that same new line with the keyword such as an if.</w:t>
-            </w:r>
-            <w:r>
-              <w:t xml:space="preserve"> Nested blocks after a previous nested block will start on a new line below the closing curly braces.</w:t>
+              <w:t>Nested blocks</w:t>
+            </w:r>
+            <w:r>
+              <w:t xml:space="preserve"> opening curly braces on th</w:t>
+            </w:r>
+            <w:r>
+              <w:t>e</w:t>
+            </w:r>
+            <w:r>
+              <w:t xml:space="preserve"> same line with the keyword such as an if</w:t>
+            </w:r>
+            <w:r>
+              <w:t xml:space="preserve"> that begins the block</w:t>
+            </w:r>
+            <w:r>
+              <w:t>.</w:t>
+            </w:r>
+            <w:r>
+              <w:t xml:space="preserve"> </w:t>
+            </w:r>
+            <w:r>
+              <w:t>Code and other nested blocks</w:t>
+            </w:r>
+            <w:r>
+              <w:t xml:space="preserve"> after a previous nested block will start on a new line below the closing curly braces.</w:t>
             </w:r>
             <w:r>
               <w:t xml:space="preserve"> To add to this there is an exception else statements should open on the same line as the closing if statement curly braces.</w:t>
@@ -782,6 +827,7 @@
           </w:tcPr>
           <w:p>
             <w:r>
+              <w:lastRenderedPageBreak/>
               <w:t>1</w:t>
             </w:r>
             <w:r>
@@ -905,7 +951,6 @@
           </w:tcPr>
           <w:p>
             <w:r>
-              <w:lastRenderedPageBreak/>
               <w:t>1</w:t>
             </w:r>
             <w:r>

</xml_diff>

<commit_message>
CSS Changes update to conventions and README.md
</commit_message>
<xml_diff>
--- a/Coding Conventions and Standards.docx
+++ b/Coding Conventions and Standards.docx
@@ -127,7 +127,14 @@
               <w:t>Global variables are to be defined with the imported modules</w:t>
             </w:r>
             <w:r>
-              <w:t xml:space="preserve"> in the back-end</w:t>
+              <w:t xml:space="preserve"> in the </w:t>
+            </w:r>
+            <w:r>
+              <w:rPr>
+                <w:b/>
+                <w:bCs/>
+              </w:rPr>
+              <w:t>back-end</w:t>
             </w:r>
             <w:r>
               <w:t xml:space="preserve"> above all methods and functions</w:t>
@@ -154,7 +161,17 @@
               <w:t>needed.</w:t>
             </w:r>
             <w:r>
-              <w:t xml:space="preserve"> In the front-end global variables will be defined within the data() function at the top of the script </w:t>
+              <w:t xml:space="preserve"> In the </w:t>
+            </w:r>
+            <w:r>
+              <w:rPr>
+                <w:b/>
+                <w:bCs/>
+              </w:rPr>
+              <w:t>front-end</w:t>
+            </w:r>
+            <w:r>
+              <w:t xml:space="preserve"> global variables will be defined within the data() function at the top of the script </w:t>
             </w:r>
             <w:r>
               <w:t>part of the file.</w:t>
@@ -180,9 +197,11 @@
             <w:r>
               <w:t xml:space="preserve"> be in </w:t>
             </w:r>
+            <w:proofErr w:type="spellStart"/>
             <w:r>
               <w:t>PascalCase</w:t>
             </w:r>
+            <w:proofErr w:type="spellEnd"/>
             <w:r>
               <w:t>.</w:t>
             </w:r>
@@ -190,7 +209,15 @@
               <w:t xml:space="preserve"> An example of this will be the constructors used to put data into the json format to add to the database</w:t>
             </w:r>
             <w:r>
-              <w:t xml:space="preserve"> like the UserAccounts constructor</w:t>
+              <w:t xml:space="preserve"> like the </w:t>
+            </w:r>
+            <w:proofErr w:type="spellStart"/>
+            <w:r>
+              <w:t>UserAccounts</w:t>
+            </w:r>
+            <w:proofErr w:type="spellEnd"/>
+            <w:r>
+              <w:t xml:space="preserve"> constructor</w:t>
             </w:r>
             <w:r>
               <w:t>.</w:t>
@@ -243,12 +270,44 @@
           </w:tcPr>
           <w:p>
             <w:r>
-              <w:t>Vue.js component file names should be named in PascalCase for example App.vue or UserLogin.vue as defined by the Vue.js style guide.</w:t>
-            </w:r>
-          </w:p>
-          <w:p>
-            <w:r>
-              <w:t>When importing Vue.js components, they should also follow PascalCase as defined by the Vue.js style guide.</w:t>
+              <w:t xml:space="preserve">Vue.js component file names should be named in </w:t>
+            </w:r>
+            <w:proofErr w:type="spellStart"/>
+            <w:r>
+              <w:t>PascalCase</w:t>
+            </w:r>
+            <w:proofErr w:type="spellEnd"/>
+            <w:r>
+              <w:t xml:space="preserve"> for example </w:t>
+            </w:r>
+            <w:proofErr w:type="spellStart"/>
+            <w:r>
+              <w:t>App.vue</w:t>
+            </w:r>
+            <w:proofErr w:type="spellEnd"/>
+            <w:r>
+              <w:t xml:space="preserve"> or </w:t>
+            </w:r>
+            <w:proofErr w:type="spellStart"/>
+            <w:r>
+              <w:t>UserLogin.vue</w:t>
+            </w:r>
+            <w:proofErr w:type="spellEnd"/>
+            <w:r>
+              <w:t xml:space="preserve"> as defined by the Vue.js style guide.</w:t>
+            </w:r>
+          </w:p>
+          <w:p>
+            <w:r>
+              <w:t xml:space="preserve">When importing Vue.js components, they should also follow </w:t>
+            </w:r>
+            <w:proofErr w:type="spellStart"/>
+            <w:r>
+              <w:t>PascalCase</w:t>
+            </w:r>
+            <w:proofErr w:type="spellEnd"/>
+            <w:r>
+              <w:t xml:space="preserve"> as defined by the Vue.js style guide.</w:t>
             </w:r>
             <w:r>
               <w:t xml:space="preserve"> As defined here</w:t>
@@ -259,7 +318,15 @@
           </w:p>
           <w:p>
             <w:r>
-              <w:t>Vuejs.org. 2020. Style Guide — Vue.Js. [online] Available at: &lt;https://vuejs.org/v2/style-guide/&gt; [Accessed 10 December 2020].</w:t>
+              <w:t xml:space="preserve">Vuejs.org. 2020. Style Guide — </w:t>
+            </w:r>
+            <w:proofErr w:type="spellStart"/>
+            <w:r>
+              <w:t>Vue.Js</w:t>
+            </w:r>
+            <w:proofErr w:type="spellEnd"/>
+            <w:r>
+              <w:t>. [online] Available at: &lt;https://vuejs.org/v2/style-guide/&gt; [Accessed 10 December 2020].</w:t>
             </w:r>
           </w:p>
         </w:tc>
@@ -366,7 +433,15 @@
           </w:p>
           <w:p>
             <w:r>
-              <w:t>Vuejs.org. 2020. Style Guide — Vue.Js. [online] Available at: &lt;https://vuejs.org/v2/style-guide/&gt; [Accessed 10 December 2020].</w:t>
+              <w:t xml:space="preserve">Vuejs.org. 2020. Style Guide — </w:t>
+            </w:r>
+            <w:proofErr w:type="spellStart"/>
+            <w:r>
+              <w:t>Vue.Js</w:t>
+            </w:r>
+            <w:proofErr w:type="spellEnd"/>
+            <w:r>
+              <w:t>. [online] Available at: &lt;https://vuejs.org/v2/style-guide/&gt; [Accessed 10 December 2020].</w:t>
             </w:r>
           </w:p>
           <w:p/>
@@ -444,16 +519,64 @@
               <w:t>erver folder</w:t>
             </w:r>
             <w:r>
-              <w:t xml:space="preserve"> we will have a file called index.js which handles the requests made to the backend it will call functions from the src folder within the server folder such as a hashing function.</w:t>
+              <w:t xml:space="preserve"> we will have a file called index.js which handles the requests made to the backend it will call functions from the </w:t>
+            </w:r>
+            <w:proofErr w:type="spellStart"/>
+            <w:r>
+              <w:t>src</w:t>
+            </w:r>
+            <w:proofErr w:type="spellEnd"/>
+            <w:r>
+              <w:t xml:space="preserve"> folder within the server folder such as a hashing function.</w:t>
             </w:r>
           </w:p>
           <w:p/>
           <w:p>
             <w:r>
-              <w:t xml:space="preserve">In the client folder we will also have a src folder which will have the files main.js and App.vue responsible for initialising the frontend. The file main.js will call the </w:t>
-            </w:r>
-            <w:r>
-              <w:t>router function in the router folder within src. This router function will be responsible for routing the user to the different page components for example /login to the Login.vue component. These components will be within the component folder in the src folder.</w:t>
+              <w:t xml:space="preserve">In the client folder we will also have a </w:t>
+            </w:r>
+            <w:proofErr w:type="spellStart"/>
+            <w:r>
+              <w:t>src</w:t>
+            </w:r>
+            <w:proofErr w:type="spellEnd"/>
+            <w:r>
+              <w:t xml:space="preserve"> folder which will have the files main.js and </w:t>
+            </w:r>
+            <w:proofErr w:type="spellStart"/>
+            <w:r>
+              <w:t>App.vue</w:t>
+            </w:r>
+            <w:proofErr w:type="spellEnd"/>
+            <w:r>
+              <w:t xml:space="preserve"> responsible for initialising the frontend. The file main.js will call the </w:t>
+            </w:r>
+            <w:r>
+              <w:t xml:space="preserve">router function in the router folder within </w:t>
+            </w:r>
+            <w:proofErr w:type="spellStart"/>
+            <w:r>
+              <w:t>src</w:t>
+            </w:r>
+            <w:proofErr w:type="spellEnd"/>
+            <w:r>
+              <w:t xml:space="preserve">. This router function will be responsible for routing the user to the different page components for example /login to the </w:t>
+            </w:r>
+            <w:proofErr w:type="spellStart"/>
+            <w:r>
+              <w:t>Login.vue</w:t>
+            </w:r>
+            <w:proofErr w:type="spellEnd"/>
+            <w:r>
+              <w:t xml:space="preserve"> component. These components will be within the component folder in the </w:t>
+            </w:r>
+            <w:proofErr w:type="spellStart"/>
+            <w:r>
+              <w:t>src</w:t>
+            </w:r>
+            <w:proofErr w:type="spellEnd"/>
+            <w:r>
+              <w:t xml:space="preserve"> folder.</w:t>
             </w:r>
           </w:p>
         </w:tc>
@@ -583,7 +706,15 @@
           </w:tcPr>
           <w:p>
             <w:r>
-              <w:t>Spaces should be present before and after operators such as var num = 10 + 10</w:t>
+              <w:t xml:space="preserve">Spaces should be present before and after operators such as var </w:t>
+            </w:r>
+            <w:proofErr w:type="spellStart"/>
+            <w:r>
+              <w:t>num</w:t>
+            </w:r>
+            <w:proofErr w:type="spellEnd"/>
+            <w:r>
+              <w:t xml:space="preserve"> = 10 + 10</w:t>
             </w:r>
           </w:p>
         </w:tc>
@@ -685,7 +816,27 @@
           </w:tcPr>
           <w:p>
             <w:r>
-              <w:t>Use only single quotation marks for example (‘Hello World’) in the JavaScript code as it can cause</w:t>
+              <w:t xml:space="preserve">Use only </w:t>
+            </w:r>
+            <w:r>
+              <w:rPr>
+                <w:b/>
+                <w:bCs/>
+              </w:rPr>
+              <w:t>single quotation</w:t>
+            </w:r>
+            <w:r>
+              <w:t xml:space="preserve"> marks for example (‘Hello World’) in the </w:t>
+            </w:r>
+            <w:r>
+              <w:rPr>
+                <w:b/>
+                <w:bCs/>
+              </w:rPr>
+              <w:t>JavaScript</w:t>
+            </w:r>
+            <w:r>
+              <w:t xml:space="preserve"> code as it can cause</w:t>
             </w:r>
             <w:r>
               <w:t xml:space="preserve"> escape</w:t>
@@ -697,9 +848,161 @@
               <w:t xml:space="preserve"> if you use double quotations in JavaScript code</w:t>
             </w:r>
             <w:r>
-              <w:t>. However double quotes can be used in the html code templates.</w:t>
-            </w:r>
-          </w:p>
+              <w:t xml:space="preserve">. </w:t>
+            </w:r>
+          </w:p>
+          <w:p/>
+          <w:p>
+            <w:r>
+              <w:t xml:space="preserve">However </w:t>
+            </w:r>
+            <w:r>
+              <w:rPr>
+                <w:b/>
+                <w:bCs/>
+              </w:rPr>
+              <w:t xml:space="preserve">double quotes </w:t>
+            </w:r>
+            <w:r>
+              <w:t>can be used in the</w:t>
+            </w:r>
+            <w:r>
+              <w:rPr>
+                <w:b/>
+                <w:bCs/>
+              </w:rPr>
+              <w:t xml:space="preserve"> html</w:t>
+            </w:r>
+            <w:r>
+              <w:t xml:space="preserve"> code templates.</w:t>
+            </w:r>
+            <w:r>
+              <w:t xml:space="preserve"> This is so we can use single quotes embedded within double quotes if required within html code for example when using Vue html statements like so</w:t>
+            </w:r>
+          </w:p>
+          <w:p>
+            <w:pPr>
+              <w:shd w:val="clear" w:color="auto" w:fill="2B2B2B"/>
+              <w:tabs>
+                <w:tab w:val="left" w:pos="916"/>
+                <w:tab w:val="left" w:pos="1832"/>
+                <w:tab w:val="left" w:pos="2748"/>
+                <w:tab w:val="left" w:pos="3664"/>
+                <w:tab w:val="left" w:pos="4580"/>
+                <w:tab w:val="left" w:pos="5496"/>
+                <w:tab w:val="left" w:pos="6412"/>
+                <w:tab w:val="left" w:pos="7328"/>
+                <w:tab w:val="left" w:pos="8244"/>
+                <w:tab w:val="left" w:pos="9160"/>
+                <w:tab w:val="left" w:pos="10076"/>
+                <w:tab w:val="left" w:pos="10992"/>
+                <w:tab w:val="left" w:pos="11908"/>
+                <w:tab w:val="left" w:pos="12824"/>
+                <w:tab w:val="left" w:pos="13740"/>
+                <w:tab w:val="left" w:pos="14656"/>
+              </w:tabs>
+              <w:rPr>
+                <w:rFonts w:ascii="Courier New" w:eastAsia="Times New Roman" w:hAnsi="Courier New" w:cs="Courier New"/>
+                <w:color w:val="A9B7C6"/>
+                <w:sz w:val="20"/>
+                <w:szCs w:val="20"/>
+                <w:lang w:eastAsia="en-GB"/>
+              </w:rPr>
+            </w:pPr>
+            <w:r>
+              <w:rPr>
+                <w:rFonts w:ascii="Courier New" w:eastAsia="Times New Roman" w:hAnsi="Courier New" w:cs="Courier New"/>
+                <w:color w:val="E8BF6A"/>
+                <w:sz w:val="20"/>
+                <w:szCs w:val="20"/>
+                <w:lang w:eastAsia="en-GB"/>
+              </w:rPr>
+              <w:t xml:space="preserve">&lt;div </w:t>
+            </w:r>
+            <w:r>
+              <w:rPr>
+                <w:rFonts w:ascii="Courier New" w:eastAsia="Times New Roman" w:hAnsi="Courier New" w:cs="Courier New"/>
+                <w:color w:val="BABABA"/>
+                <w:sz w:val="20"/>
+                <w:szCs w:val="20"/>
+                <w:lang w:eastAsia="en-GB"/>
+              </w:rPr>
+              <w:t>v-if</w:t>
+            </w:r>
+            <w:r>
+              <w:rPr>
+                <w:rFonts w:ascii="Courier New" w:eastAsia="Times New Roman" w:hAnsi="Courier New" w:cs="Courier New"/>
+                <w:color w:val="A5C261"/>
+                <w:sz w:val="20"/>
+                <w:szCs w:val="20"/>
+                <w:lang w:eastAsia="en-GB"/>
+              </w:rPr>
+              <w:t>="</w:t>
+            </w:r>
+            <w:proofErr w:type="spellStart"/>
+            <w:r>
+              <w:rPr>
+                <w:rFonts w:ascii="Courier New" w:eastAsia="Times New Roman" w:hAnsi="Courier New" w:cs="Courier New"/>
+                <w:color w:val="9876AA"/>
+                <w:sz w:val="20"/>
+                <w:szCs w:val="20"/>
+                <w:lang w:eastAsia="en-GB"/>
+              </w:rPr>
+              <w:t>currentStream</w:t>
+            </w:r>
+            <w:proofErr w:type="spellEnd"/>
+            <w:r>
+              <w:rPr>
+                <w:rFonts w:ascii="Courier New" w:eastAsia="Times New Roman" w:hAnsi="Courier New" w:cs="Courier New"/>
+                <w:color w:val="9876AA"/>
+                <w:sz w:val="20"/>
+                <w:szCs w:val="20"/>
+                <w:lang w:eastAsia="en-GB"/>
+              </w:rPr>
+              <w:t xml:space="preserve"> </w:t>
+            </w:r>
+            <w:r>
+              <w:rPr>
+                <w:rFonts w:ascii="Courier New" w:eastAsia="Times New Roman" w:hAnsi="Courier New" w:cs="Courier New"/>
+                <w:color w:val="A9B7C6"/>
+                <w:sz w:val="20"/>
+                <w:szCs w:val="20"/>
+                <w:lang w:eastAsia="en-GB"/>
+              </w:rPr>
+              <w:t xml:space="preserve">=== </w:t>
+            </w:r>
+            <w:r>
+              <w:rPr>
+                <w:rFonts w:ascii="Courier New" w:eastAsia="Times New Roman" w:hAnsi="Courier New" w:cs="Courier New"/>
+                <w:color w:val="6A8759"/>
+                <w:sz w:val="20"/>
+                <w:szCs w:val="20"/>
+                <w:lang w:eastAsia="en-GB"/>
+              </w:rPr>
+              <w:t>'Software Testing'</w:t>
+            </w:r>
+            <w:r>
+              <w:rPr>
+                <w:rFonts w:ascii="Courier New" w:eastAsia="Times New Roman" w:hAnsi="Courier New" w:cs="Courier New"/>
+                <w:color w:val="A5C261"/>
+                <w:sz w:val="20"/>
+                <w:szCs w:val="20"/>
+                <w:lang w:eastAsia="en-GB"/>
+              </w:rPr>
+              <w:t>"</w:t>
+            </w:r>
+            <w:r>
+              <w:rPr>
+                <w:rFonts w:ascii="Courier New" w:eastAsia="Times New Roman" w:hAnsi="Courier New" w:cs="Courier New"/>
+                <w:color w:val="E8BF6A"/>
+                <w:sz w:val="20"/>
+                <w:szCs w:val="20"/>
+                <w:lang w:eastAsia="en-GB"/>
+              </w:rPr>
+              <w:t>&gt;</w:t>
+            </w:r>
+          </w:p>
+          <w:p/>
         </w:tc>
       </w:tr>
       <w:tr>
@@ -753,7 +1056,11 @@
               <w:t xml:space="preserve"> </w:t>
             </w:r>
             <w:r>
-              <w:t>Code and other nested blocks</w:t>
+              <w:t xml:space="preserve">Code and other </w:t>
+            </w:r>
+            <w:r>
+              <w:lastRenderedPageBreak/>
+              <w:t>nested blocks</w:t>
             </w:r>
             <w:r>
               <w:t xml:space="preserve"> after a previous nested block will start on a new line below the closing curly braces.</w:t>
@@ -771,6 +1078,7 @@
           </w:tcPr>
           <w:p>
             <w:r>
+              <w:lastRenderedPageBreak/>
               <w:t>1</w:t>
             </w:r>
             <w:r>
@@ -827,7 +1135,6 @@
           </w:tcPr>
           <w:p>
             <w:r>
-              <w:lastRenderedPageBreak/>
               <w:t>1</w:t>
             </w:r>
             <w:r>
@@ -915,7 +1222,10 @@
               <w:t xml:space="preserve"> will follow the import x from y</w:t>
             </w:r>
             <w:r>
-              <w:t xml:space="preserve"> (tree shaking)</w:t>
+              <w:t xml:space="preserve"> </w:t>
+            </w:r>
+            <w:r>
+              <w:t>syntax</w:t>
             </w:r>
           </w:p>
           <w:p/>
@@ -939,7 +1249,18 @@
               <w:t xml:space="preserve"> the require format for importing</w:t>
             </w:r>
             <w:r>
-              <w:t xml:space="preserve"> const x  = require(y)</w:t>
+              <w:t xml:space="preserve"> for example</w:t>
+            </w:r>
+            <w:r>
+              <w:t xml:space="preserve"> </w:t>
+            </w:r>
+            <w:proofErr w:type="spellStart"/>
+            <w:r>
+              <w:t>const</w:t>
+            </w:r>
+            <w:proofErr w:type="spellEnd"/>
+            <w:r>
+              <w:t xml:space="preserve"> x  = require(y)</w:t>
             </w:r>
           </w:p>
         </w:tc>
@@ -1593,6 +1914,56 @@
       <w:szCs w:val="26"/>
     </w:rPr>
   </w:style>
+  <w:style w:type="paragraph" w:styleId="HTMLPreformatted">
+    <w:name w:val="HTML Preformatted"/>
+    <w:basedOn w:val="Normal"/>
+    <w:link w:val="HTMLPreformattedChar"/>
+    <w:uiPriority w:val="99"/>
+    <w:semiHidden/>
+    <w:unhideWhenUsed/>
+    <w:rsid w:val="00AB1448"/>
+    <w:pPr>
+      <w:tabs>
+        <w:tab w:val="left" w:pos="916"/>
+        <w:tab w:val="left" w:pos="1832"/>
+        <w:tab w:val="left" w:pos="2748"/>
+        <w:tab w:val="left" w:pos="3664"/>
+        <w:tab w:val="left" w:pos="4580"/>
+        <w:tab w:val="left" w:pos="5496"/>
+        <w:tab w:val="left" w:pos="6412"/>
+        <w:tab w:val="left" w:pos="7328"/>
+        <w:tab w:val="left" w:pos="8244"/>
+        <w:tab w:val="left" w:pos="9160"/>
+        <w:tab w:val="left" w:pos="10076"/>
+        <w:tab w:val="left" w:pos="10992"/>
+        <w:tab w:val="left" w:pos="11908"/>
+        <w:tab w:val="left" w:pos="12824"/>
+        <w:tab w:val="left" w:pos="13740"/>
+        <w:tab w:val="left" w:pos="14656"/>
+      </w:tabs>
+      <w:spacing w:after="0" w:line="240" w:lineRule="auto"/>
+    </w:pPr>
+    <w:rPr>
+      <w:rFonts w:ascii="Courier New" w:eastAsia="Times New Roman" w:hAnsi="Courier New" w:cs="Courier New"/>
+      <w:sz w:val="20"/>
+      <w:szCs w:val="20"/>
+      <w:lang w:eastAsia="en-GB"/>
+    </w:rPr>
+  </w:style>
+  <w:style w:type="character" w:customStyle="1" w:styleId="HTMLPreformattedChar">
+    <w:name w:val="HTML Preformatted Char"/>
+    <w:basedOn w:val="DefaultParagraphFont"/>
+    <w:link w:val="HTMLPreformatted"/>
+    <w:uiPriority w:val="99"/>
+    <w:semiHidden/>
+    <w:rsid w:val="00AB1448"/>
+    <w:rPr>
+      <w:rFonts w:ascii="Courier New" w:eastAsia="Times New Roman" w:hAnsi="Courier New" w:cs="Courier New"/>
+      <w:sz w:val="20"/>
+      <w:szCs w:val="20"/>
+      <w:lang w:eastAsia="en-GB"/>
+    </w:rPr>
+  </w:style>
 </w:styles>
 </file>
 

</xml_diff>

<commit_message>
Changed background to white like fdm and updated conventions
</commit_message>
<xml_diff>
--- a/Coding Conventions and Standards.docx
+++ b/Coding Conventions and Standards.docx
@@ -197,11 +197,9 @@
             <w:r>
               <w:t xml:space="preserve"> be in </w:t>
             </w:r>
-            <w:proofErr w:type="spellStart"/>
             <w:r>
               <w:t>PascalCase</w:t>
             </w:r>
-            <w:proofErr w:type="spellEnd"/>
             <w:r>
               <w:t>.</w:t>
             </w:r>
@@ -209,15 +207,7 @@
               <w:t xml:space="preserve"> An example of this will be the constructors used to put data into the json format to add to the database</w:t>
             </w:r>
             <w:r>
-              <w:t xml:space="preserve"> like the </w:t>
-            </w:r>
-            <w:proofErr w:type="spellStart"/>
-            <w:r>
-              <w:t>UserAccounts</w:t>
-            </w:r>
-            <w:proofErr w:type="spellEnd"/>
-            <w:r>
-              <w:t xml:space="preserve"> constructor</w:t>
+              <w:t xml:space="preserve"> like the UserAccounts constructor</w:t>
             </w:r>
             <w:r>
               <w:t>.</w:t>
@@ -270,44 +260,12 @@
           </w:tcPr>
           <w:p>
             <w:r>
-              <w:t xml:space="preserve">Vue.js component file names should be named in </w:t>
-            </w:r>
-            <w:proofErr w:type="spellStart"/>
-            <w:r>
-              <w:t>PascalCase</w:t>
-            </w:r>
-            <w:proofErr w:type="spellEnd"/>
-            <w:r>
-              <w:t xml:space="preserve"> for example </w:t>
-            </w:r>
-            <w:proofErr w:type="spellStart"/>
-            <w:r>
-              <w:t>App.vue</w:t>
-            </w:r>
-            <w:proofErr w:type="spellEnd"/>
-            <w:r>
-              <w:t xml:space="preserve"> or </w:t>
-            </w:r>
-            <w:proofErr w:type="spellStart"/>
-            <w:r>
-              <w:t>UserLogin.vue</w:t>
-            </w:r>
-            <w:proofErr w:type="spellEnd"/>
-            <w:r>
-              <w:t xml:space="preserve"> as defined by the Vue.js style guide.</w:t>
-            </w:r>
-          </w:p>
-          <w:p>
-            <w:r>
-              <w:t xml:space="preserve">When importing Vue.js components, they should also follow </w:t>
-            </w:r>
-            <w:proofErr w:type="spellStart"/>
-            <w:r>
-              <w:t>PascalCase</w:t>
-            </w:r>
-            <w:proofErr w:type="spellEnd"/>
-            <w:r>
-              <w:t xml:space="preserve"> as defined by the Vue.js style guide.</w:t>
+              <w:t>Vue.js component file names should be named in PascalCase for example App.vue or UserLogin.vue as defined by the Vue.js style guide.</w:t>
+            </w:r>
+          </w:p>
+          <w:p>
+            <w:r>
+              <w:t>When importing Vue.js components, they should also follow PascalCase as defined by the Vue.js style guide.</w:t>
             </w:r>
             <w:r>
               <w:t xml:space="preserve"> As defined here</w:t>
@@ -318,15 +276,7 @@
           </w:p>
           <w:p>
             <w:r>
-              <w:t xml:space="preserve">Vuejs.org. 2020. Style Guide — </w:t>
-            </w:r>
-            <w:proofErr w:type="spellStart"/>
-            <w:r>
-              <w:t>Vue.Js</w:t>
-            </w:r>
-            <w:proofErr w:type="spellEnd"/>
-            <w:r>
-              <w:t>. [online] Available at: &lt;https://vuejs.org/v2/style-guide/&gt; [Accessed 10 December 2020].</w:t>
+              <w:t>Vuejs.org. 2020. Style Guide — Vue.Js. [online] Available at: &lt;https://vuejs.org/v2/style-guide/&gt; [Accessed 10 December 2020].</w:t>
             </w:r>
           </w:p>
         </w:tc>
@@ -433,15 +383,7 @@
           </w:p>
           <w:p>
             <w:r>
-              <w:t xml:space="preserve">Vuejs.org. 2020. Style Guide — </w:t>
-            </w:r>
-            <w:proofErr w:type="spellStart"/>
-            <w:r>
-              <w:t>Vue.Js</w:t>
-            </w:r>
-            <w:proofErr w:type="spellEnd"/>
-            <w:r>
-              <w:t>. [online] Available at: &lt;https://vuejs.org/v2/style-guide/&gt; [Accessed 10 December 2020].</w:t>
+              <w:t>Vuejs.org. 2020. Style Guide — Vue.Js. [online] Available at: &lt;https://vuejs.org/v2/style-guide/&gt; [Accessed 10 December 2020].</w:t>
             </w:r>
           </w:p>
           <w:p/>
@@ -519,64 +461,16 @@
               <w:t>erver folder</w:t>
             </w:r>
             <w:r>
-              <w:t xml:space="preserve"> we will have a file called index.js which handles the requests made to the backend it will call functions from the </w:t>
-            </w:r>
-            <w:proofErr w:type="spellStart"/>
-            <w:r>
-              <w:t>src</w:t>
-            </w:r>
-            <w:proofErr w:type="spellEnd"/>
-            <w:r>
-              <w:t xml:space="preserve"> folder within the server folder such as a hashing function.</w:t>
+              <w:t xml:space="preserve"> we will have a file called index.js which handles the requests made to the backend it will call functions from the src folder within the server folder such as a hashing function.</w:t>
             </w:r>
           </w:p>
           <w:p/>
           <w:p>
             <w:r>
-              <w:t xml:space="preserve">In the client folder we will also have a </w:t>
-            </w:r>
-            <w:proofErr w:type="spellStart"/>
-            <w:r>
-              <w:t>src</w:t>
-            </w:r>
-            <w:proofErr w:type="spellEnd"/>
-            <w:r>
-              <w:t xml:space="preserve"> folder which will have the files main.js and </w:t>
-            </w:r>
-            <w:proofErr w:type="spellStart"/>
-            <w:r>
-              <w:t>App.vue</w:t>
-            </w:r>
-            <w:proofErr w:type="spellEnd"/>
-            <w:r>
-              <w:t xml:space="preserve"> responsible for initialising the frontend. The file main.js will call the </w:t>
-            </w:r>
-            <w:r>
-              <w:t xml:space="preserve">router function in the router folder within </w:t>
-            </w:r>
-            <w:proofErr w:type="spellStart"/>
-            <w:r>
-              <w:t>src</w:t>
-            </w:r>
-            <w:proofErr w:type="spellEnd"/>
-            <w:r>
-              <w:t xml:space="preserve">. This router function will be responsible for routing the user to the different page components for example /login to the </w:t>
-            </w:r>
-            <w:proofErr w:type="spellStart"/>
-            <w:r>
-              <w:t>Login.vue</w:t>
-            </w:r>
-            <w:proofErr w:type="spellEnd"/>
-            <w:r>
-              <w:t xml:space="preserve"> component. These components will be within the component folder in the </w:t>
-            </w:r>
-            <w:proofErr w:type="spellStart"/>
-            <w:r>
-              <w:t>src</w:t>
-            </w:r>
-            <w:proofErr w:type="spellEnd"/>
-            <w:r>
-              <w:t xml:space="preserve"> folder.</w:t>
+              <w:t xml:space="preserve">In the client folder we will also have a src folder which will have the files main.js and App.vue responsible for initialising the frontend. The file main.js will call the </w:t>
+            </w:r>
+            <w:r>
+              <w:t>router function in the router folder within src. This router function will be responsible for routing the user to the different page components for example /login to the Login.vue component. These components will be within the component folder in the src folder.</w:t>
             </w:r>
           </w:p>
         </w:tc>
@@ -706,15 +600,7 @@
           </w:tcPr>
           <w:p>
             <w:r>
-              <w:t xml:space="preserve">Spaces should be present before and after operators such as var </w:t>
-            </w:r>
-            <w:proofErr w:type="spellStart"/>
-            <w:r>
-              <w:t>num</w:t>
-            </w:r>
-            <w:proofErr w:type="spellEnd"/>
-            <w:r>
-              <w:t xml:space="preserve"> = 10 + 10</w:t>
+              <w:t>Spaces should be present before and after operators such as var num = 10 + 10</w:t>
             </w:r>
           </w:p>
         </w:tc>
@@ -939,7 +825,6 @@
               </w:rPr>
               <w:t>="</w:t>
             </w:r>
-            <w:proofErr w:type="spellStart"/>
             <w:r>
               <w:rPr>
                 <w:rFonts w:ascii="Courier New" w:eastAsia="Times New Roman" w:hAnsi="Courier New" w:cs="Courier New"/>
@@ -948,18 +833,7 @@
                 <w:szCs w:val="20"/>
                 <w:lang w:eastAsia="en-GB"/>
               </w:rPr>
-              <w:t>currentStream</w:t>
-            </w:r>
-            <w:proofErr w:type="spellEnd"/>
-            <w:r>
-              <w:rPr>
-                <w:rFonts w:ascii="Courier New" w:eastAsia="Times New Roman" w:hAnsi="Courier New" w:cs="Courier New"/>
-                <w:color w:val="9876AA"/>
-                <w:sz w:val="20"/>
-                <w:szCs w:val="20"/>
-                <w:lang w:eastAsia="en-GB"/>
-              </w:rPr>
-              <w:t xml:space="preserve"> </w:t>
+              <w:t xml:space="preserve">currentStream </w:t>
             </w:r>
             <w:r>
               <w:rPr>
@@ -1038,7 +912,13 @@
               <w:t>Nested blocks</w:t>
             </w:r>
             <w:r>
-              <w:t xml:space="preserve"> opening curly braces on th</w:t>
+              <w:t xml:space="preserve"> opening curly braces</w:t>
+            </w:r>
+            <w:r>
+              <w:t xml:space="preserve"> should be</w:t>
+            </w:r>
+            <w:r>
+              <w:t xml:space="preserve"> on th</w:t>
             </w:r>
             <w:r>
               <w:t>e</w:t>
@@ -1056,11 +936,11 @@
               <w:t xml:space="preserve"> </w:t>
             </w:r>
             <w:r>
-              <w:t xml:space="preserve">Code and other </w:t>
+              <w:t xml:space="preserve">Code and </w:t>
             </w:r>
             <w:r>
               <w:lastRenderedPageBreak/>
-              <w:t>nested blocks</w:t>
+              <w:t>other nested blocks</w:t>
             </w:r>
             <w:r>
               <w:t xml:space="preserve"> after a previous nested block will start on a new line below the closing curly braces.</w:t>
@@ -1252,15 +1132,7 @@
               <w:t xml:space="preserve"> for example</w:t>
             </w:r>
             <w:r>
-              <w:t xml:space="preserve"> </w:t>
-            </w:r>
-            <w:proofErr w:type="spellStart"/>
-            <w:r>
-              <w:t>const</w:t>
-            </w:r>
-            <w:proofErr w:type="spellEnd"/>
-            <w:r>
-              <w:t xml:space="preserve"> x  = require(y)</w:t>
+              <w:t xml:space="preserve"> const x  = require(y)</w:t>
             </w:r>
           </w:p>
         </w:tc>

</xml_diff>

<commit_message>
Conventions reflect the imprt Vue components as <GameTimer>
</commit_message>
<xml_diff>
--- a/Coding Conventions and Standards.docx
+++ b/Coding Conventions and Standards.docx
@@ -197,11 +197,9 @@
             <w:r>
               <w:t xml:space="preserve"> be in </w:t>
             </w:r>
-            <w:proofErr w:type="spellStart"/>
             <w:r>
               <w:t>PascalCase</w:t>
             </w:r>
-            <w:proofErr w:type="spellEnd"/>
             <w:r>
               <w:t>.</w:t>
             </w:r>
@@ -209,15 +207,7 @@
               <w:t xml:space="preserve"> An example of this will be the constructors used to put data into the json format to add to the database</w:t>
             </w:r>
             <w:r>
-              <w:t xml:space="preserve"> like the </w:t>
-            </w:r>
-            <w:proofErr w:type="spellStart"/>
-            <w:r>
-              <w:t>UserAccounts</w:t>
-            </w:r>
-            <w:proofErr w:type="spellEnd"/>
-            <w:r>
-              <w:t xml:space="preserve"> constructor</w:t>
+              <w:t xml:space="preserve"> like the UserAccounts constructor</w:t>
             </w:r>
             <w:r>
               <w:t>.</w:t>
@@ -270,44 +260,36 @@
           </w:tcPr>
           <w:p>
             <w:r>
-              <w:t xml:space="preserve">Vue.js component file names should be named in </w:t>
-            </w:r>
-            <w:proofErr w:type="spellStart"/>
-            <w:r>
-              <w:t>PascalCase</w:t>
-            </w:r>
-            <w:proofErr w:type="spellEnd"/>
-            <w:r>
-              <w:t xml:space="preserve"> for example </w:t>
-            </w:r>
-            <w:proofErr w:type="spellStart"/>
-            <w:r>
-              <w:t>App.vue</w:t>
-            </w:r>
-            <w:proofErr w:type="spellEnd"/>
-            <w:r>
-              <w:t xml:space="preserve"> or </w:t>
-            </w:r>
-            <w:proofErr w:type="spellStart"/>
-            <w:r>
-              <w:t>UserLogin.vue</w:t>
-            </w:r>
-            <w:proofErr w:type="spellEnd"/>
-            <w:r>
-              <w:t xml:space="preserve"> as defined by the Vue.js style guide.</w:t>
-            </w:r>
-          </w:p>
-          <w:p>
-            <w:r>
-              <w:t xml:space="preserve">When importing Vue.js components, they should also follow </w:t>
-            </w:r>
-            <w:proofErr w:type="spellStart"/>
-            <w:r>
-              <w:t>PascalCase</w:t>
-            </w:r>
-            <w:proofErr w:type="spellEnd"/>
-            <w:r>
-              <w:t xml:space="preserve"> as defined by the Vue.js style guide.</w:t>
+              <w:t xml:space="preserve">Vue.js component file names should be named in PascalCase for example App.vue or </w:t>
+            </w:r>
+            <w:r>
+              <w:t>GameTimer</w:t>
+            </w:r>
+            <w:r>
+              <w:t>.vue as defined by the Vue.js style guide.</w:t>
+            </w:r>
+          </w:p>
+          <w:p>
+            <w:r>
+              <w:t>When importing</w:t>
+            </w:r>
+            <w:r>
+              <w:t xml:space="preserve"> our</w:t>
+            </w:r>
+            <w:r>
+              <w:t xml:space="preserve"> Vue.js components</w:t>
+            </w:r>
+            <w:r>
+              <w:t xml:space="preserve"> in html and javascript</w:t>
+            </w:r>
+            <w:r>
+              <w:t>, they should follow PascalCase</w:t>
+            </w:r>
+            <w:r>
+              <w:t xml:space="preserve"> to keep it consistent such as &lt;GameTimer&gt;&lt;/GameTimer&gt; then </w:t>
+            </w:r>
+            <w:r>
+              <w:t>as defined by the Vue.js style guide.</w:t>
             </w:r>
             <w:r>
               <w:t xml:space="preserve"> As defined here</w:t>
@@ -318,15 +300,7 @@
           </w:p>
           <w:p>
             <w:r>
-              <w:t xml:space="preserve">Vuejs.org. 2020. Style Guide — </w:t>
-            </w:r>
-            <w:proofErr w:type="spellStart"/>
-            <w:r>
-              <w:t>Vue.Js</w:t>
-            </w:r>
-            <w:proofErr w:type="spellEnd"/>
-            <w:r>
-              <w:t>. [online] Available at: &lt;https://vuejs.org/v2/style-guide/&gt; [Accessed 10 December 2020].</w:t>
+              <w:t>Vuejs.org. 2020. Style Guide — Vue.Js. [online] Available at: &lt;https://vuejs.org/v2/style-guide/&gt; [Accessed 10 December 2020].</w:t>
             </w:r>
           </w:p>
         </w:tc>
@@ -439,20 +413,13 @@
           </w:p>
           <w:p>
             <w:r>
-              <w:t xml:space="preserve">Vuejs.org. 2020. Style Guide — </w:t>
-            </w:r>
-            <w:proofErr w:type="spellStart"/>
-            <w:r>
-              <w:t>Vue.Js</w:t>
-            </w:r>
-            <w:proofErr w:type="spellEnd"/>
-            <w:r>
-              <w:t>. [online] Available at: &lt;https://vuejs.org/v2/style-guide/&gt; [Accessed 10 December 2020].</w:t>
+              <w:t>Vuejs.org. 2020. Style Guide — Vue.Js. [online] Available at: &lt;https://vuejs.org/v2/style-guide/&gt; [Accessed 10 December 2020].</w:t>
             </w:r>
           </w:p>
           <w:p/>
           <w:p>
             <w:r>
+              <w:lastRenderedPageBreak/>
               <w:t>The html</w:t>
             </w:r>
             <w:r>
@@ -467,7 +434,6 @@
           </w:p>
           <w:p>
             <w:r>
-              <w:lastRenderedPageBreak/>
               <w:t>Google.github.io. 2020. Google HTML/CSS Style Guide. [online] Available at: &lt;https://google.github.io/styleguide/htmlcssguide.html&gt; [Accessed 10 December 2020].</w:t>
             </w:r>
           </w:p>
@@ -578,64 +544,16 @@
               <w:t>erver folder</w:t>
             </w:r>
             <w:r>
-              <w:t xml:space="preserve"> we will have a file called index.js which handles the requests made to the backend it will call functions from the </w:t>
-            </w:r>
-            <w:proofErr w:type="spellStart"/>
-            <w:r>
-              <w:t>src</w:t>
-            </w:r>
-            <w:proofErr w:type="spellEnd"/>
-            <w:r>
-              <w:t xml:space="preserve"> folder within the server folder such as a hashing function.</w:t>
+              <w:t xml:space="preserve"> we will have a file called index.js which handles the requests made to the backend it will call functions from the src folder within the server folder such as a hashing function.</w:t>
             </w:r>
           </w:p>
           <w:p/>
           <w:p>
             <w:r>
-              <w:t xml:space="preserve">In the client folder we will also have a </w:t>
-            </w:r>
-            <w:proofErr w:type="spellStart"/>
-            <w:r>
-              <w:t>src</w:t>
-            </w:r>
-            <w:proofErr w:type="spellEnd"/>
-            <w:r>
-              <w:t xml:space="preserve"> folder which will have the files main.js and </w:t>
-            </w:r>
-            <w:proofErr w:type="spellStart"/>
-            <w:r>
-              <w:t>App.vue</w:t>
-            </w:r>
-            <w:proofErr w:type="spellEnd"/>
-            <w:r>
-              <w:t xml:space="preserve"> responsible for initialising the frontend. The file main.js will call the </w:t>
-            </w:r>
-            <w:r>
-              <w:t xml:space="preserve">router function in the router folder within </w:t>
-            </w:r>
-            <w:proofErr w:type="spellStart"/>
-            <w:r>
-              <w:t>src</w:t>
-            </w:r>
-            <w:proofErr w:type="spellEnd"/>
-            <w:r>
-              <w:t xml:space="preserve">. This router function will be responsible for routing the user to the different page components for example /login to the </w:t>
-            </w:r>
-            <w:proofErr w:type="spellStart"/>
-            <w:r>
-              <w:t>Login.vue</w:t>
-            </w:r>
-            <w:proofErr w:type="spellEnd"/>
-            <w:r>
-              <w:t xml:space="preserve"> component. These components will be within the component folder in the </w:t>
-            </w:r>
-            <w:proofErr w:type="spellStart"/>
-            <w:r>
-              <w:t>src</w:t>
-            </w:r>
-            <w:proofErr w:type="spellEnd"/>
-            <w:r>
-              <w:t xml:space="preserve"> folder.</w:t>
+              <w:t xml:space="preserve">In the client folder we will also have a src folder which will have the files main.js and App.vue responsible for initialising the frontend. The file main.js will call the </w:t>
+            </w:r>
+            <w:r>
+              <w:t>router function in the router folder within src. This router function will be responsible for routing the user to the different page components for example /login to the Login.vue component. These components will be within the component folder in the src folder.</w:t>
             </w:r>
           </w:p>
         </w:tc>
@@ -765,15 +683,7 @@
           </w:tcPr>
           <w:p>
             <w:r>
-              <w:t xml:space="preserve">Spaces should be present before and after operators such as var </w:t>
-            </w:r>
-            <w:proofErr w:type="spellStart"/>
-            <w:r>
-              <w:t>num</w:t>
-            </w:r>
-            <w:proofErr w:type="spellEnd"/>
-            <w:r>
-              <w:t xml:space="preserve"> = 10 + 10</w:t>
+              <w:t>Spaces should be present before and after operators such as var num = 10 + 10</w:t>
             </w:r>
           </w:p>
         </w:tc>
@@ -995,7 +905,6 @@
               </w:rPr>
               <w:t>="</w:t>
             </w:r>
-            <w:proofErr w:type="spellStart"/>
             <w:r>
               <w:rPr>
                 <w:rFonts w:ascii="Courier New" w:eastAsia="Times New Roman" w:hAnsi="Courier New" w:cs="Courier New"/>
@@ -1004,18 +913,7 @@
                 <w:szCs w:val="20"/>
                 <w:lang w:eastAsia="en-GB"/>
               </w:rPr>
-              <w:t>currentStream</w:t>
-            </w:r>
-            <w:proofErr w:type="spellEnd"/>
-            <w:r>
-              <w:rPr>
-                <w:rFonts w:ascii="Courier New" w:eastAsia="Times New Roman" w:hAnsi="Courier New" w:cs="Courier New"/>
-                <w:color w:val="9876AA"/>
-                <w:sz w:val="20"/>
-                <w:szCs w:val="20"/>
-                <w:lang w:eastAsia="en-GB"/>
-              </w:rPr>
-              <w:t xml:space="preserve"> </w:t>
+              <w:t xml:space="preserve">currentStream </w:t>
             </w:r>
             <w:r>
               <w:rPr>
@@ -1124,6 +1022,7 @@
               <w:t xml:space="preserve"> </w:t>
             </w:r>
             <w:r>
+              <w:lastRenderedPageBreak/>
               <w:t>Code</w:t>
             </w:r>
             <w:r>
@@ -1136,11 +1035,7 @@
               <w:t>after a nested block will start on a new line below the closing curly braces.</w:t>
             </w:r>
             <w:r>
-              <w:t xml:space="preserve"> To add to this there is an </w:t>
-            </w:r>
-            <w:r>
-              <w:lastRenderedPageBreak/>
-              <w:t>exception else statements should open on the same line as the closing if statement curly braces.</w:t>
+              <w:t xml:space="preserve"> To add to this there is an exception else statements should open on the same line as the closing if statement curly braces.</w:t>
             </w:r>
           </w:p>
         </w:tc>
@@ -1326,15 +1221,7 @@
               <w:t xml:space="preserve"> for example</w:t>
             </w:r>
             <w:r>
-              <w:t xml:space="preserve"> </w:t>
-            </w:r>
-            <w:proofErr w:type="spellStart"/>
-            <w:r>
-              <w:t>const</w:t>
-            </w:r>
-            <w:proofErr w:type="spellEnd"/>
-            <w:r>
-              <w:t xml:space="preserve"> x  = require(y)</w:t>
+              <w:t xml:space="preserve"> const x  = require(y)</w:t>
             </w:r>
           </w:p>
         </w:tc>

</xml_diff>

<commit_message>
Conventions reflect the import Vue components as <GameTimer>
</commit_message>
<xml_diff>
--- a/Coding Conventions and Standards.docx
+++ b/Coding Conventions and Standards.docx
@@ -485,6 +485,17 @@
               <w:t>.</w:t>
             </w:r>
           </w:p>
+          <w:p/>
+          <w:p>
+            <w:r>
+              <w:t>Do note that the tag names for our components we create will be in PascalCase to keep their naming consistent for example</w:t>
+            </w:r>
+          </w:p>
+          <w:p>
+            <w:r>
+              <w:t>NavigationBar.vue would be imported in other vue files html as &lt;NavigationBar&gt;&lt;/NavigationBar&gt;</w:t>
+            </w:r>
+          </w:p>
         </w:tc>
       </w:tr>
       <w:tr>
@@ -883,6 +894,7 @@
                 <w:szCs w:val="20"/>
                 <w:lang w:eastAsia="en-GB"/>
               </w:rPr>
+              <w:lastRenderedPageBreak/>
               <w:t xml:space="preserve">&lt;div </w:t>
             </w:r>
             <w:r>
@@ -966,6 +978,7 @@
           </w:tcPr>
           <w:p>
             <w:r>
+              <w:lastRenderedPageBreak/>
               <w:t>1</w:t>
             </w:r>
             <w:r>
@@ -1022,7 +1035,6 @@
               <w:t xml:space="preserve"> </w:t>
             </w:r>
             <w:r>
-              <w:lastRenderedPageBreak/>
               <w:t>Code</w:t>
             </w:r>
             <w:r>
@@ -1047,7 +1059,6 @@
           </w:tcPr>
           <w:p>
             <w:r>
-              <w:lastRenderedPageBreak/>
               <w:t>1</w:t>
             </w:r>
             <w:r>

</xml_diff>

<commit_message>
1 new Test and small css scaling for registration and home page
</commit_message>
<xml_diff>
--- a/Coding Conventions and Standards.docx
+++ b/Coding Conventions and Standards.docx
@@ -176,6 +176,15 @@
             <w:r>
               <w:t>part of the file.</w:t>
             </w:r>
+            <w:r>
+              <w:t xml:space="preserve"> So they can be used in the script and the html</w:t>
+            </w:r>
+            <w:r>
+              <w:t xml:space="preserve"> of Vue files</w:t>
+            </w:r>
+            <w:r>
+              <w:t>.</w:t>
+            </w:r>
           </w:p>
           <w:p/>
           <w:p>
@@ -367,7 +376,13 @@
               <w:t xml:space="preserve">We will be following the JavaScript Standard Style guide </w:t>
             </w:r>
             <w:r>
-              <w:t>for all JavaScript code for our node.js back-end and vue.js front-end code</w:t>
+              <w:t xml:space="preserve">for all JavaScript code for our node.js back-end and </w:t>
+            </w:r>
+            <w:r>
+              <w:t>V</w:t>
+            </w:r>
+            <w:r>
+              <w:t>ue.js front-end code</w:t>
             </w:r>
             <w:r>
               <w:t xml:space="preserve"> we will use a linter to enforce this. The style guide is</w:t>
@@ -419,7 +434,6 @@
           <w:p/>
           <w:p>
             <w:r>
-              <w:lastRenderedPageBreak/>
               <w:t>The html</w:t>
             </w:r>
             <w:r>
@@ -493,7 +507,13 @@
           </w:p>
           <w:p>
             <w:r>
-              <w:t>NavigationBar.vue would be imported in other vue files html as &lt;NavigationBar&gt;&lt;/NavigationBar&gt;</w:t>
+              <w:t xml:space="preserve">NavigationBar.vue would be imported in other </w:t>
+            </w:r>
+            <w:r>
+              <w:t>V</w:t>
+            </w:r>
+            <w:r>
+              <w:t>ue files html as &lt;NavigationBar&gt;&lt;/NavigationBar&gt;</w:t>
             </w:r>
           </w:p>
         </w:tc>
@@ -555,7 +575,13 @@
               <w:t>erver folder</w:t>
             </w:r>
             <w:r>
-              <w:t xml:space="preserve"> we will have a file called index.js which handles the requests made to the backend it will call functions from the src folder within the server folder such as a hashing function.</w:t>
+              <w:t xml:space="preserve"> we will have a file called index.js which handles the requests made to the backend it will call functions from the src folder</w:t>
+            </w:r>
+            <w:r>
+              <w:t xml:space="preserve"> and its sub directories</w:t>
+            </w:r>
+            <w:r>
+              <w:t xml:space="preserve"> within the server folder such as a hashing function.</w:t>
             </w:r>
           </w:p>
           <w:p/>
@@ -564,7 +590,13 @@
               <w:t xml:space="preserve">In the client folder we will also have a src folder which will have the files main.js and App.vue responsible for initialising the frontend. The file main.js will call the </w:t>
             </w:r>
             <w:r>
-              <w:t>router function in the router folder within src. This router function will be responsible for routing the user to the different page components for example /login to the Login.vue component. These components will be within the component folder in the src folder.</w:t>
+              <w:t>router function in the router folder within src. This router function will be responsible for routing the user to the different page components for example /login to the Login.vue component. These components will be within the component folder</w:t>
+            </w:r>
+            <w:r>
+              <w:t xml:space="preserve"> and its sub directories</w:t>
+            </w:r>
+            <w:r>
+              <w:t xml:space="preserve"> in the src folder.</w:t>
             </w:r>
           </w:p>
         </w:tc>
@@ -854,7 +886,11 @@
               <w:t xml:space="preserve"> code templates.</w:t>
             </w:r>
             <w:r>
-              <w:t xml:space="preserve"> This is so we can use single quotes embedded within double quotes if required within html code for example when using Vue html statements like so</w:t>
+              <w:t xml:space="preserve"> This is so we can use single quotes embedded within double </w:t>
+            </w:r>
+            <w:r>
+              <w:lastRenderedPageBreak/>
+              <w:t>quotes if required within html code for example when using Vue html statements like so</w:t>
             </w:r>
           </w:p>
           <w:p>
@@ -894,7 +930,6 @@
                 <w:szCs w:val="20"/>
                 <w:lang w:eastAsia="en-GB"/>
               </w:rPr>
-              <w:lastRenderedPageBreak/>
               <w:t xml:space="preserve">&lt;div </w:t>
             </w:r>
             <w:r>

</xml_diff>

<commit_message>
Documentation updates and login popup of where to find admin credentials
</commit_message>
<xml_diff>
--- a/Coding Conventions and Standards.docx
+++ b/Coding Conventions and Standards.docx
@@ -1081,8 +1081,16 @@
             <w:r>
               <w:t>after a nested block will start on a new line below the closing curly braces.</w:t>
             </w:r>
-            <w:r>
-              <w:t xml:space="preserve"> To add to this there is an exception else statements should open on the same line as the closing if statement curly braces.</w:t>
+          </w:p>
+          <w:p>
+            <w:r>
+              <w:t xml:space="preserve">To add to this there is an exception else </w:t>
+            </w:r>
+            <w:r>
+              <w:t xml:space="preserve">and else if </w:t>
+            </w:r>
+            <w:r>
+              <w:t>statements should open on the same line as the closing if statement curly braces.</w:t>
             </w:r>
           </w:p>
         </w:tc>

</xml_diff>